<commit_message>
Added 'A Seat at the Table - Part 2'
</commit_message>
<xml_diff>
--- a/A Seat at the Table - IT Leadership in the Age of Agility - Part 2.docx
+++ b/A Seat at the Table - IT Leadership in the Age of Agility - Part 2.docx
@@ -6,6 +6,8 @@
       <w:pPr>
         <w:pStyle w:val="Title"/>
       </w:pPr>
+      <w:bookmarkStart w:id="0" w:name="_GoBack"/>
+      <w:bookmarkEnd w:id="0"/>
       <w:r>
         <w:t>A Seat at the Table – IT Leadership in the Age of Agility</w:t>
       </w:r>
@@ -650,7 +652,15 @@
         </w:numPr>
       </w:pPr>
       <w:r>
-        <w:t xml:space="preserve">Development takes place on automated pipelines that help the developer move frictionlessly and quickly from requirements to deployment. </w:t>
+        <w:t xml:space="preserve">Development takes place on automated pipelines that help the developer move </w:t>
+      </w:r>
+      <w:proofErr w:type="spellStart"/>
+      <w:r>
+        <w:t>frictionlessly</w:t>
+      </w:r>
+      <w:proofErr w:type="spellEnd"/>
+      <w:r>
+        <w:t xml:space="preserve"> and quickly from requirements to deployment. </w:t>
       </w:r>
     </w:p>
     <w:p>
@@ -816,10 +826,18 @@
         <w:t xml:space="preserve"> </w:t>
       </w:r>
       <w:r>
-        <w:t>Hunter and Westerman</w:t>
-      </w:r>
-      <w:r>
-        <w:t>’s book</w:t>
+        <w:t xml:space="preserve">Hunter and </w:t>
+      </w:r>
+      <w:proofErr w:type="spellStart"/>
+      <w:r>
+        <w:t>Westerman</w:t>
+      </w:r>
+      <w:r>
+        <w:t>’s</w:t>
+      </w:r>
+      <w:proofErr w:type="spellEnd"/>
+      <w:r>
+        <w:t xml:space="preserve"> book</w:t>
       </w:r>
       <w:r>
         <w:t xml:space="preserve"> </w:t>
@@ -908,7 +926,15 @@
         <w:t xml:space="preserve"> </w:t>
       </w:r>
       <w:r>
-        <w:t>That last piece of Hunter and Westerman’s quote gets me every time.</w:t>
+        <w:t xml:space="preserve">That last piece of Hunter and </w:t>
+      </w:r>
+      <w:proofErr w:type="spellStart"/>
+      <w:r>
+        <w:t>Westerman’s</w:t>
+      </w:r>
+      <w:proofErr w:type="spellEnd"/>
+      <w:r>
+        <w:t xml:space="preserve"> quote gets me every time.</w:t>
       </w:r>
       <w:r>
         <w:t xml:space="preserve"> </w:t>
@@ -1210,14 +1236,306 @@
           <w:b/>
           <w:bCs/>
         </w:rPr>
-        <w:t>A Better Way - D</w:t>
-      </w:r>
+        <w:t>A Better Way - Develop an Agile oversight process incrementally:</w:t>
+      </w:r>
+      <w:r>
+        <w:t xml:space="preserve"> </w:t>
+      </w:r>
+      <w:r>
+        <w:t>T</w:t>
+      </w:r>
+      <w:r>
+        <w:t xml:space="preserve">he overseers were right to demand what they did—they were effectively the customers of our Agile governance process, and we had to find a way to satisfy them as customers. </w:t>
+      </w:r>
+      <w:r>
+        <w:t>W</w:t>
+      </w:r>
+      <w:r>
+        <w:t>hen it came to making the governance decision, what the Star Chamber really cared about was whether they believed the money would be well spent, and spent on an initiative that was important to the agency. What we really had to show the Star Chamber was</w:t>
+      </w:r>
+    </w:p>
+    <w:p>
+      <w:pPr>
+        <w:pStyle w:val="ListParagraph"/>
+        <w:numPr>
+          <w:ilvl w:val="0"/>
+          <w:numId w:val="34"/>
+        </w:numPr>
+      </w:pPr>
+      <w:r>
+        <w:t xml:space="preserve">that the desired outcome represented a critical goal for the agency, </w:t>
+      </w:r>
+    </w:p>
+    <w:p>
+      <w:pPr>
+        <w:pStyle w:val="ListParagraph"/>
+        <w:numPr>
+          <w:ilvl w:val="0"/>
+          <w:numId w:val="34"/>
+        </w:numPr>
+      </w:pPr>
+      <w:r>
+        <w:t xml:space="preserve">that the outcome justified the spending that was proposed, </w:t>
+      </w:r>
+    </w:p>
+    <w:p>
+      <w:pPr>
+        <w:pStyle w:val="ListParagraph"/>
+        <w:numPr>
+          <w:ilvl w:val="0"/>
+          <w:numId w:val="34"/>
+        </w:numPr>
+      </w:pPr>
+      <w:r>
+        <w:t xml:space="preserve">that the team was capable, and </w:t>
+      </w:r>
+    </w:p>
+    <w:p>
+      <w:pPr>
+        <w:pStyle w:val="ListParagraph"/>
+        <w:numPr>
+          <w:ilvl w:val="0"/>
+          <w:numId w:val="34"/>
+        </w:numPr>
+      </w:pPr>
+      <w:r>
+        <w:t>that the Star Chamber would frequently be consulted and would be able to influence the team’s actions, including changing or eliminating the budget.</w:t>
+      </w:r>
+    </w:p>
+    <w:p>
+      <w:r>
+        <w:t xml:space="preserve">Now, the first governance and oversight step. </w:t>
+      </w:r>
+    </w:p>
+    <w:p>
+      <w:pPr>
+        <w:pStyle w:val="ListParagraph"/>
+        <w:numPr>
+          <w:ilvl w:val="0"/>
+          <w:numId w:val="30"/>
+        </w:numPr>
+      </w:pPr>
+      <w:r>
+        <w:t xml:space="preserve">We presented to Our Very Own Star Chamber </w:t>
+      </w:r>
+      <w:r>
+        <w:rPr>
+          <w:u w:val="single"/>
+        </w:rPr>
+        <w:t>the proposed outcomes and budget, some justifications of why we believed it was plausible, and just enough description of the execution team and its process to convince the Star Chamber that the team was capable</w:t>
+      </w:r>
+      <w:r>
+        <w:t xml:space="preserve">. </w:t>
+      </w:r>
+    </w:p>
+    <w:p>
+      <w:pPr>
+        <w:pStyle w:val="ListParagraph"/>
+        <w:numPr>
+          <w:ilvl w:val="0"/>
+          <w:numId w:val="30"/>
+        </w:numPr>
+      </w:pPr>
+      <w:r>
+        <w:lastRenderedPageBreak/>
+        <w:t>Then, we did something unprecedented in formal government oversight—</w:t>
+      </w:r>
+      <w:r>
+        <w:rPr>
+          <w:u w:val="single"/>
+        </w:rPr>
+        <w:t>we had a discussion. The Star Chamber had the chance to give feedback, steer the program in different directions, and ask that the budget be changed.</w:t>
+      </w:r>
+      <w:r>
+        <w:t xml:space="preserve"> It was a full participant, not just a passive judge of proposals. </w:t>
+      </w:r>
+    </w:p>
+    <w:p>
+      <w:pPr>
+        <w:pStyle w:val="ListParagraph"/>
+        <w:numPr>
+          <w:ilvl w:val="0"/>
+          <w:numId w:val="30"/>
+        </w:numPr>
+      </w:pPr>
+      <w:r>
+        <w:t xml:space="preserve">We agreed to give Our Very Own Star Chamber </w:t>
+      </w:r>
+      <w:r>
+        <w:rPr>
+          <w:u w:val="single"/>
+        </w:rPr>
+        <w:t>a monthly one-page summary of the program’s status</w:t>
+      </w:r>
+      <w:r>
+        <w:t xml:space="preserve"> (more on that later) and </w:t>
+      </w:r>
+      <w:r>
+        <w:rPr>
+          <w:u w:val="single"/>
+        </w:rPr>
+        <w:t>appear quarterly for a more detailed discussion</w:t>
+      </w:r>
+      <w:r>
+        <w:t xml:space="preserve">. </w:t>
+      </w:r>
+    </w:p>
+    <w:p>
+      <w:pPr>
+        <w:pStyle w:val="ListParagraph"/>
+        <w:numPr>
+          <w:ilvl w:val="0"/>
+          <w:numId w:val="30"/>
+        </w:numPr>
+      </w:pPr>
+      <w:r>
+        <w:t>At any time, they could call us in if they saw something alarming in the monthly update. With that, the program was approved to begin.</w:t>
+      </w:r>
+    </w:p>
+    <w:p>
+      <w:r>
+        <w:t>Now the focus shifted to oversight at my level, and, as with many of our Agile programs, we set up a regular cadence for reviews.</w:t>
+      </w:r>
+    </w:p>
+    <w:p>
+      <w:pPr>
+        <w:pStyle w:val="ListParagraph"/>
+        <w:numPr>
+          <w:ilvl w:val="0"/>
+          <w:numId w:val="31"/>
+        </w:numPr>
+      </w:pPr>
+      <w:r>
+        <w:rPr>
+          <w:u w:val="single"/>
+        </w:rPr>
+        <w:t>Every two weeks, we would have a quick meeting between the program team, me, and the business unit leader who was my pee</w:t>
+      </w:r>
+      <w:r>
+        <w:t xml:space="preserve">r. The main purpose of these meetings was to laugh a lot, make fun of the Star Chamber’s serious facial expressions, and enjoy the successes we were having—in other words, an opportunity for, um, “vigorous discussion.” </w:t>
+      </w:r>
+    </w:p>
+    <w:p>
+      <w:pPr>
+        <w:pStyle w:val="ListParagraph"/>
+        <w:numPr>
+          <w:ilvl w:val="0"/>
+          <w:numId w:val="31"/>
+        </w:numPr>
+      </w:pPr>
+      <w:r>
+        <w:rPr>
+          <w:u w:val="single"/>
+        </w:rPr>
+        <w:t>Every quarter, I would do something I called a release cycle review</w:t>
+      </w:r>
+      <w:r>
+        <w:t>, and then we would go back to the Star Chamber for an update discussion.</w:t>
+      </w:r>
+    </w:p>
+    <w:p>
       <w:r>
         <w:rPr>
           <w:b/>
           <w:bCs/>
         </w:rPr>
-        <w:t>evelop an Agile oversight process incrementally</w:t>
+        <w:t>How to gauge success:</w:t>
+      </w:r>
+      <w:r>
+        <w:t xml:space="preserve"> </w:t>
+      </w:r>
+      <w:r>
+        <w:t>To gauge the success of the project to date, I need to know only two things.</w:t>
+      </w:r>
+    </w:p>
+    <w:p>
+      <w:pPr>
+        <w:pStyle w:val="ListParagraph"/>
+        <w:numPr>
+          <w:ilvl w:val="0"/>
+          <w:numId w:val="32"/>
+        </w:numPr>
+      </w:pPr>
+      <w:r>
+        <w:t xml:space="preserve">The first is what the initiative has delivered so far. </w:t>
+      </w:r>
+      <w:r>
+        <w:rPr>
+          <w:u w:val="single"/>
+        </w:rPr>
+        <w:t>Delivery refers only to finished, deployed capabilities that are being used by the business</w:t>
+      </w:r>
+      <w:r>
+        <w:t xml:space="preserve">, and I am especially interested in any measures of the delivered value of those capabilities. To show me what the initiative has delivered so far, </w:t>
+      </w:r>
+      <w:r>
+        <w:rPr>
+          <w:u w:val="single"/>
+        </w:rPr>
+        <w:t>the team prepares a Value Delivery Register—a high-level summary of the value that has been delivered</w:t>
+      </w:r>
+      <w:r>
+        <w:t>.</w:t>
+      </w:r>
+    </w:p>
+    <w:p>
+      <w:pPr>
+        <w:pStyle w:val="ListParagraph"/>
+        <w:numPr>
+          <w:ilvl w:val="0"/>
+          <w:numId w:val="32"/>
+        </w:numPr>
+      </w:pPr>
+      <w:r>
+        <w:t xml:space="preserve">The second thing I want to know is </w:t>
+      </w:r>
+      <w:r>
+        <w:rPr>
+          <w:u w:val="single"/>
+        </w:rPr>
+        <w:t>how much we have spent so far</w:t>
+      </w:r>
+      <w:r>
+        <w:t xml:space="preserve">. Spending in this case is measured in dollars, or in time, or in whatever other metric is most appropriate (what we are typically looking for is opportunity cost). </w:t>
+      </w:r>
+      <w:r>
+        <w:rPr>
+          <w:u w:val="single"/>
+        </w:rPr>
+        <w:t>We use a simple, one-page document we call the Financial Summary for this purpose</w:t>
+      </w:r>
+      <w:r>
+        <w:t>.</w:t>
+      </w:r>
+    </w:p>
+    <w:p>
+      <w:r>
+        <w:rPr>
+          <w:b/>
+          <w:bCs/>
+        </w:rPr>
+        <w:t xml:space="preserve">How to </w:t>
+      </w:r>
+      <w:r>
+        <w:rPr>
+          <w:b/>
+          <w:bCs/>
+        </w:rPr>
+        <w:t xml:space="preserve">gauge </w:t>
+      </w:r>
+      <w:r>
+        <w:rPr>
+          <w:b/>
+          <w:bCs/>
+        </w:rPr>
+        <w:t>plan</w:t>
+      </w:r>
+      <w:r>
+        <w:rPr>
+          <w:b/>
+          <w:bCs/>
+        </w:rPr>
+        <w:t>s</w:t>
       </w:r>
       <w:r>
         <w:rPr>
@@ -1230,314 +1548,6 @@
         <w:t xml:space="preserve"> </w:t>
       </w:r>
       <w:r>
-        <w:t>T</w:t>
-      </w:r>
-      <w:r>
-        <w:t xml:space="preserve">he overseers were right to demand what they did—they were effectively the customers of our Agile governance process, and we had to find a way to satisfy them as customers. </w:t>
-      </w:r>
-      <w:r>
-        <w:t>W</w:t>
-      </w:r>
-      <w:r>
-        <w:t>hen it came to making the governance decision, what the Star Chamber really cared about was whether they believed the money would be well spent, and spent on an initiative that was important to the agency. What we really had to show the Star Chamber was</w:t>
-      </w:r>
-    </w:p>
-    <w:p>
-      <w:pPr>
-        <w:pStyle w:val="ListParagraph"/>
-        <w:numPr>
-          <w:ilvl w:val="0"/>
-          <w:numId w:val="34"/>
-        </w:numPr>
-      </w:pPr>
-      <w:r>
-        <w:t xml:space="preserve">that the desired outcome represented a critical goal for the agency, </w:t>
-      </w:r>
-    </w:p>
-    <w:p>
-      <w:pPr>
-        <w:pStyle w:val="ListParagraph"/>
-        <w:numPr>
-          <w:ilvl w:val="0"/>
-          <w:numId w:val="34"/>
-        </w:numPr>
-      </w:pPr>
-      <w:r>
-        <w:t xml:space="preserve">that the outcome justified the spending that was proposed, </w:t>
-      </w:r>
-    </w:p>
-    <w:p>
-      <w:pPr>
-        <w:pStyle w:val="ListParagraph"/>
-        <w:numPr>
-          <w:ilvl w:val="0"/>
-          <w:numId w:val="34"/>
-        </w:numPr>
-      </w:pPr>
-      <w:r>
-        <w:t xml:space="preserve">that the team was capable, and </w:t>
-      </w:r>
-    </w:p>
-    <w:p>
-      <w:pPr>
-        <w:pStyle w:val="ListParagraph"/>
-        <w:numPr>
-          <w:ilvl w:val="0"/>
-          <w:numId w:val="34"/>
-        </w:numPr>
-      </w:pPr>
-      <w:r>
-        <w:t>that the Star Chamber would frequently be consulted and would be able to influence the team’s actions, including changing or eliminating the budget.</w:t>
-      </w:r>
-    </w:p>
-    <w:p>
-      <w:r>
-        <w:t xml:space="preserve">Now, the first governance and oversight step. </w:t>
-      </w:r>
-    </w:p>
-    <w:p>
-      <w:pPr>
-        <w:pStyle w:val="ListParagraph"/>
-        <w:numPr>
-          <w:ilvl w:val="0"/>
-          <w:numId w:val="30"/>
-        </w:numPr>
-      </w:pPr>
-      <w:r>
-        <w:t xml:space="preserve">We presented to Our Very Own Star Chamber </w:t>
-      </w:r>
-      <w:r>
-        <w:rPr>
-          <w:u w:val="single"/>
-        </w:rPr>
-        <w:t>the proposed outcomes and budget, some justifications of why we believed it was plausible, and just enough description of the execution team and its process to convince the Star Chamber that the team was capable</w:t>
-      </w:r>
-      <w:r>
-        <w:t xml:space="preserve">. </w:t>
-      </w:r>
-    </w:p>
-    <w:p>
-      <w:pPr>
-        <w:pStyle w:val="ListParagraph"/>
-        <w:numPr>
-          <w:ilvl w:val="0"/>
-          <w:numId w:val="30"/>
-        </w:numPr>
-      </w:pPr>
-      <w:r>
-        <w:lastRenderedPageBreak/>
-        <w:t>Then, we did something unprecedented in formal government oversight—</w:t>
-      </w:r>
-      <w:r>
-        <w:rPr>
-          <w:u w:val="single"/>
-        </w:rPr>
-        <w:t>we had a discussion. The Star Chamber had the chance to give feedback, steer the program in different directions, and ask that the budget be changed.</w:t>
-      </w:r>
-      <w:r>
-        <w:t xml:space="preserve"> It was a full participant, not just a passive judge of proposals. </w:t>
-      </w:r>
-    </w:p>
-    <w:p>
-      <w:pPr>
-        <w:pStyle w:val="ListParagraph"/>
-        <w:numPr>
-          <w:ilvl w:val="0"/>
-          <w:numId w:val="30"/>
-        </w:numPr>
-      </w:pPr>
-      <w:r>
-        <w:t xml:space="preserve">We agreed to give Our Very Own Star Chamber </w:t>
-      </w:r>
-      <w:r>
-        <w:rPr>
-          <w:u w:val="single"/>
-        </w:rPr>
-        <w:t>a monthly one-page summary of the program’s status</w:t>
-      </w:r>
-      <w:r>
-        <w:t xml:space="preserve"> (more on that later) and </w:t>
-      </w:r>
-      <w:r>
-        <w:rPr>
-          <w:u w:val="single"/>
-        </w:rPr>
-        <w:t>appear quarterly for a more detailed discussion</w:t>
-      </w:r>
-      <w:r>
-        <w:t xml:space="preserve">. </w:t>
-      </w:r>
-    </w:p>
-    <w:p>
-      <w:pPr>
-        <w:pStyle w:val="ListParagraph"/>
-        <w:numPr>
-          <w:ilvl w:val="0"/>
-          <w:numId w:val="30"/>
-        </w:numPr>
-      </w:pPr>
-      <w:r>
-        <w:t>At any time, they could call us in if they saw something alarming in the monthly update. With that, the program was approved to begin.</w:t>
-      </w:r>
-    </w:p>
-    <w:p>
-      <w:r>
-        <w:t>Now the focus shifted to oversight at my level, and, as with many of our Agile programs, we set up a regular cadence for reviews.</w:t>
-      </w:r>
-    </w:p>
-    <w:p>
-      <w:pPr>
-        <w:pStyle w:val="ListParagraph"/>
-        <w:numPr>
-          <w:ilvl w:val="0"/>
-          <w:numId w:val="31"/>
-        </w:numPr>
-      </w:pPr>
-      <w:r>
-        <w:rPr>
-          <w:u w:val="single"/>
-        </w:rPr>
-        <w:t>Every two weeks, we would have a quick meeting between the program team, me, and the business unit leader who was my pee</w:t>
-      </w:r>
-      <w:r>
-        <w:t xml:space="preserve">r. The main purpose of these meetings was to laugh a lot, make fun of the Star Chamber’s serious facial expressions, and enjoy the successes we were having—in other words, an opportunity for, um, “vigorous discussion.” </w:t>
-      </w:r>
-    </w:p>
-    <w:p>
-      <w:pPr>
-        <w:pStyle w:val="ListParagraph"/>
-        <w:numPr>
-          <w:ilvl w:val="0"/>
-          <w:numId w:val="31"/>
-        </w:numPr>
-      </w:pPr>
-      <w:r>
-        <w:rPr>
-          <w:u w:val="single"/>
-        </w:rPr>
-        <w:t>Every quarter, I would do something I called a release cycle review</w:t>
-      </w:r>
-      <w:r>
-        <w:t>, and then we would go back to the Star Chamber for an update discussion.</w:t>
-      </w:r>
-    </w:p>
-    <w:p>
-      <w:r>
-        <w:rPr>
-          <w:b/>
-          <w:bCs/>
-        </w:rPr>
-        <w:t>How to gauge success:</w:t>
-      </w:r>
-      <w:r>
-        <w:t xml:space="preserve"> </w:t>
-      </w:r>
-      <w:r>
-        <w:t>To gauge the success of the project to date, I need to know only two things.</w:t>
-      </w:r>
-    </w:p>
-    <w:p>
-      <w:pPr>
-        <w:pStyle w:val="ListParagraph"/>
-        <w:numPr>
-          <w:ilvl w:val="0"/>
-          <w:numId w:val="32"/>
-        </w:numPr>
-      </w:pPr>
-      <w:r>
-        <w:t xml:space="preserve">The first is what the initiative has delivered so far. </w:t>
-      </w:r>
-      <w:r>
-        <w:rPr>
-          <w:u w:val="single"/>
-        </w:rPr>
-        <w:t>Delivery refers only to finished, deployed capabilities that are being used by the business</w:t>
-      </w:r>
-      <w:r>
-        <w:t xml:space="preserve">, and I am especially interested in any measures of the delivered value of those capabilities. To show me what the initiative has delivered so far, </w:t>
-      </w:r>
-      <w:r>
-        <w:rPr>
-          <w:u w:val="single"/>
-        </w:rPr>
-        <w:t>the team prepares a Value Delivery Register—a high-level summary of the value that has been delivered</w:t>
-      </w:r>
-      <w:r>
-        <w:t>.</w:t>
-      </w:r>
-    </w:p>
-    <w:p>
-      <w:pPr>
-        <w:pStyle w:val="ListParagraph"/>
-        <w:numPr>
-          <w:ilvl w:val="0"/>
-          <w:numId w:val="32"/>
-        </w:numPr>
-      </w:pPr>
-      <w:r>
-        <w:t xml:space="preserve">The second thing I want to know is </w:t>
-      </w:r>
-      <w:r>
-        <w:rPr>
-          <w:u w:val="single"/>
-        </w:rPr>
-        <w:t>how much we have spent so far</w:t>
-      </w:r>
-      <w:r>
-        <w:t xml:space="preserve">. Spending in this case is measured in dollars, or in time, or in whatever other metric is most appropriate (what we are typically looking for is opportunity cost). </w:t>
-      </w:r>
-      <w:r>
-        <w:rPr>
-          <w:u w:val="single"/>
-        </w:rPr>
-        <w:t>We use a simple, one-page document we call the Financial Summary for this purpose</w:t>
-      </w:r>
-      <w:r>
-        <w:t>.</w:t>
-      </w:r>
-    </w:p>
-    <w:p>
-      <w:r>
-        <w:rPr>
-          <w:b/>
-          <w:bCs/>
-        </w:rPr>
-        <w:t xml:space="preserve">How to </w:t>
-      </w:r>
-      <w:r>
-        <w:rPr>
-          <w:b/>
-          <w:bCs/>
-        </w:rPr>
-        <w:t xml:space="preserve">gauge </w:t>
-      </w:r>
-      <w:r>
-        <w:rPr>
-          <w:b/>
-          <w:bCs/>
-        </w:rPr>
-        <w:t>plan</w:t>
-      </w:r>
-      <w:r>
-        <w:rPr>
-          <w:b/>
-          <w:bCs/>
-        </w:rPr>
-        <w:t>s</w:t>
-      </w:r>
-      <w:bookmarkStart w:id="0" w:name="_GoBack"/>
-      <w:bookmarkEnd w:id="0"/>
-      <w:r>
-        <w:rPr>
-          <w:b/>
-          <w:bCs/>
-        </w:rPr>
-        <w:t>:</w:t>
-      </w:r>
-      <w:r>
-        <w:t xml:space="preserve"> </w:t>
-      </w:r>
-      <w:r>
         <w:t>To gauge the plans for the future, I again need to know two things.</w:t>
       </w:r>
     </w:p>
@@ -1596,16 +1606,14 @@
       </w:r>
     </w:p>
     <w:p>
-      <w:pPr>
-        <w:rPr>
-          <w:rFonts w:asciiTheme="majorHAnsi" w:eastAsiaTheme="majorEastAsia" w:hAnsiTheme="majorHAnsi" w:cstheme="majorBidi"/>
-          <w:color w:val="2F5496" w:themeColor="accent1" w:themeShade="BF"/>
-          <w:sz w:val="32"/>
-          <w:szCs w:val="32"/>
-        </w:rPr>
-      </w:pPr>
-      <w:r>
-        <w:br w:type="page"/>
+      <w:r>
+        <w:t>This oversight approach is simple and powerful. Requiring only four short documents, it nevertheless gives all stakeholders good insight into the status of the initiative. It allows me to have control—or at least influence—over the direction of the initiative. It is based on a positive, supportive approach—what I most want to hear about are successes to date and good ideas for the future. It encourages conversation about impediments and lets the team coordinate with other teams and with enterprise initiatives.</w:t>
+      </w:r>
+    </w:p>
+    <w:p>
+      <w:r>
+        <w:lastRenderedPageBreak/>
+        <w:t>It is also a logical extension of the continuous feedback and learning principles that underlie all Lean and Agile practices. Daily standups and burndown charts give the team rapid feedback on whether it will finish the work of the sprint on time. Sprint reviews provide frequent feedback from stakeholders. And my two-week and quarterly reviews give the team feedback from management. There is magic here: all of these types of feedback increase the velocity of development without anyone working any faster!</w:t>
       </w:r>
     </w:p>
     <w:p>
@@ -1613,7 +1621,6 @@
         <w:pStyle w:val="Heading1"/>
       </w:pPr>
       <w:r>
-        <w:lastRenderedPageBreak/>
         <w:t>Part Three?</w:t>
       </w:r>
     </w:p>
@@ -1814,7 +1821,31 @@
         </w:drawing>
       </w:r>
       <w:r>
-        <w:t>Mark Schwartz is an Enterprise Strategist at Amazon Web Services and the author of The Art of Business Value and A Seat at the Table: IT Leadership in the Age of Agility. Before joining AWS he was the CIO of US Citizenship and Immigration Service (part of the Department of Homeland Security), CIO of Intrax, and CEO of Auctiva. He has an MBA from Wharton, a BS in Computer Science from Yale, and an MA in Philosophy from Yale.</w:t>
+        <w:t xml:space="preserve">Mark Schwartz is an Enterprise Strategist at Amazon Web Services and the author of The Art of Business Value and A Seat at the Table: IT Leadership in the Age of Agility. Before joining </w:t>
+      </w:r>
+      <w:proofErr w:type="gramStart"/>
+      <w:r>
+        <w:t>AWS</w:t>
+      </w:r>
+      <w:proofErr w:type="gramEnd"/>
+      <w:r>
+        <w:t xml:space="preserve"> he was the CIO of US Citizenship and Immigration Service (part of the Department of Homeland Security), CIO of </w:t>
+      </w:r>
+      <w:proofErr w:type="spellStart"/>
+      <w:r>
+        <w:t>Intrax</w:t>
+      </w:r>
+      <w:proofErr w:type="spellEnd"/>
+      <w:r>
+        <w:t xml:space="preserve">, and CEO of </w:t>
+      </w:r>
+      <w:proofErr w:type="spellStart"/>
+      <w:r>
+        <w:t>Auctiva</w:t>
+      </w:r>
+      <w:proofErr w:type="spellEnd"/>
+      <w:r>
+        <w:t>. He has an MBA from Wharton, a BS in Computer Science from Yale, and an MA in Philosophy from Yale.</w:t>
       </w:r>
     </w:p>
     <w:p>

</xml_diff>